<commit_message>
loading code from previous programs
</commit_message>
<xml_diff>
--- a/courses/cs830/a6/smx227-a6-transcript.docx
+++ b/courses/cs830/a6/smx227-a6-transcript.docx
@@ -50,60 +50,561 @@
         <w:rPr>
           <w:b/>
         </w:rPr>
-        <w:t>2. What is the time co</w:t>
+        <w:t>2. What is the time complexity of your unification implmentation?</w:t>
+      </w:r>
+    </w:p>
+    <w:p>
+      <w:r>
+        <w:t>O(n*p)</w:t>
+      </w:r>
+    </w:p>
+    <w:p/>
+    <w:p>
+      <w:r>
+        <w:t>Where:</w:t>
+      </w:r>
+    </w:p>
+    <w:p>
+      <w:r>
+        <w:t>n = number of terms in predicate</w:t>
+      </w:r>
+    </w:p>
+    <w:p>
+      <w:r>
+        <w:t>p = number of predicate pairs</w:t>
+      </w:r>
+    </w:p>
+    <w:p/>
+    <w:p>
+      <w:pPr>
+        <w:rPr>
+          <w:b/>
+        </w:rPr>
+      </w:pPr>
+      <w:r>
+        <w:rPr>
+          <w:b/>
+        </w:rPr>
+        <w:t>3. Describe any implmentation choices you made that you felt were important. Mention anything else we should know when evaluating your program.</w:t>
+      </w:r>
+    </w:p>
+    <w:p>
+      <w:r>
+        <w:t>I used ANTLR to parse the grammar. It requires the ANTLR jar to run. My make and run scripts set the classpath to .:&lt;ANTLR jar&gt; in compilation and execution.</w:t>
+      </w:r>
+      <w:r>
+        <w:t xml:space="preserve"> I have included the ANTLR jar with my submission.</w:t>
       </w:r>
       <w:bookmarkStart w:id="0" w:name="_GoBack"/>
       <w:bookmarkEnd w:id="0"/>
-      <w:r>
+    </w:p>
+    <w:p/>
+    <w:p>
+      <w:pPr>
         <w:rPr>
           <w:b/>
         </w:rPr>
-        <w:t>mplexity of your unification implmentation?</w:t>
-      </w:r>
-    </w:p>
-    <w:p>
-      <w:r>
-        <w:t>O(n*p)</w:t>
-      </w:r>
-    </w:p>
-    <w:p/>
-    <w:p>
-      <w:r>
-        <w:t>Where:</w:t>
-      </w:r>
-    </w:p>
-    <w:p>
-      <w:r>
-        <w:t>n = number of terms in predicate</w:t>
-      </w:r>
-    </w:p>
-    <w:p>
-      <w:r>
-        <w:t>p = number of predicate pairs</w:t>
-      </w:r>
-    </w:p>
-    <w:p/>
-    <w:p>
-      <w:pPr>
+      </w:pPr>
+      <w:r>
         <w:rPr>
           <w:b/>
         </w:rPr>
-      </w:pPr>
+        <w:t xml:space="preserve">4. What suggestions </w:t>
+      </w:r>
       <w:r>
         <w:rPr>
           <w:b/>
         </w:rPr>
-        <w:t>3. Describe any implmentation choices you made that you felt were important. Mention anything else we should know when evaluating your program.</w:t>
-      </w:r>
-    </w:p>
-    <w:p>
-      <w:r>
-        <w:t>I used ANTLR to parse the grammar. It requires the ANTLR jar to run. My make and run scripts set the classpath to .:&lt;ANTLR jar&gt; in compilation and execution.</w:t>
-      </w:r>
-    </w:p>
-    <w:p/>
-    <w:p>
-      <w:pPr>
+        <w:t>do you have for this assignment in the future?</w:t>
+      </w:r>
+    </w:p>
+    <w:p>
+      <w:r>
+        <w:t>This assignment took me at least 5x long to complete as any other assignment. I’m glad its broken up, and keep warning people that it will take a while and to start early.</w:t>
+      </w:r>
+    </w:p>
+    <w:p>
+      <w:pPr>
+        <w:widowControl w:val="0"/>
+        <w:tabs>
+          <w:tab w:val="left" w:pos="560"/>
+          <w:tab w:val="left" w:pos="1120"/>
+          <w:tab w:val="left" w:pos="1680"/>
+          <w:tab w:val="left" w:pos="2240"/>
+          <w:tab w:val="left" w:pos="2800"/>
+          <w:tab w:val="left" w:pos="3360"/>
+          <w:tab w:val="left" w:pos="3920"/>
+          <w:tab w:val="left" w:pos="4480"/>
+          <w:tab w:val="left" w:pos="5040"/>
+          <w:tab w:val="left" w:pos="5600"/>
+          <w:tab w:val="left" w:pos="6160"/>
+          <w:tab w:val="left" w:pos="6720"/>
+        </w:tabs>
+        <w:autoSpaceDE w:val="0"/>
+        <w:autoSpaceDN w:val="0"/>
+        <w:adjustRightInd w:val="0"/>
+      </w:pPr>
+    </w:p>
+    <w:p>
+      <w:pPr>
+        <w:widowControl w:val="0"/>
+        <w:tabs>
+          <w:tab w:val="left" w:pos="560"/>
+          <w:tab w:val="left" w:pos="1120"/>
+          <w:tab w:val="left" w:pos="1680"/>
+          <w:tab w:val="left" w:pos="2240"/>
+          <w:tab w:val="left" w:pos="2800"/>
+          <w:tab w:val="left" w:pos="3360"/>
+          <w:tab w:val="left" w:pos="3920"/>
+          <w:tab w:val="left" w:pos="4480"/>
+          <w:tab w:val="left" w:pos="5040"/>
+          <w:tab w:val="left" w:pos="5600"/>
+          <w:tab w:val="left" w:pos="6160"/>
+          <w:tab w:val="left" w:pos="6720"/>
+        </w:tabs>
+        <w:autoSpaceDE w:val="0"/>
+        <w:autoSpaceDN w:val="0"/>
+        <w:adjustRightInd w:val="0"/>
+      </w:pPr>
+    </w:p>
+    <w:p>
+      <w:pPr>
+        <w:widowControl w:val="0"/>
+        <w:tabs>
+          <w:tab w:val="left" w:pos="560"/>
+          <w:tab w:val="left" w:pos="1120"/>
+          <w:tab w:val="left" w:pos="1680"/>
+          <w:tab w:val="left" w:pos="2240"/>
+          <w:tab w:val="left" w:pos="2800"/>
+          <w:tab w:val="left" w:pos="3360"/>
+          <w:tab w:val="left" w:pos="3920"/>
+          <w:tab w:val="left" w:pos="4480"/>
+          <w:tab w:val="left" w:pos="5040"/>
+          <w:tab w:val="left" w:pos="5600"/>
+          <w:tab w:val="left" w:pos="6160"/>
+          <w:tab w:val="left" w:pos="6720"/>
+        </w:tabs>
+        <w:autoSpaceDE w:val="0"/>
+        <w:autoSpaceDN w:val="0"/>
+        <w:adjustRightInd w:val="0"/>
+      </w:pPr>
+    </w:p>
+    <w:p>
+      <w:pPr>
+        <w:widowControl w:val="0"/>
+        <w:tabs>
+          <w:tab w:val="left" w:pos="560"/>
+          <w:tab w:val="left" w:pos="1120"/>
+          <w:tab w:val="left" w:pos="1680"/>
+          <w:tab w:val="left" w:pos="2240"/>
+          <w:tab w:val="left" w:pos="2800"/>
+          <w:tab w:val="left" w:pos="3360"/>
+          <w:tab w:val="left" w:pos="3920"/>
+          <w:tab w:val="left" w:pos="4480"/>
+          <w:tab w:val="left" w:pos="5040"/>
+          <w:tab w:val="left" w:pos="5600"/>
+          <w:tab w:val="left" w:pos="6160"/>
+          <w:tab w:val="left" w:pos="6720"/>
+        </w:tabs>
+        <w:autoSpaceDE w:val="0"/>
+        <w:autoSpaceDN w:val="0"/>
+        <w:adjustRightInd w:val="0"/>
+      </w:pPr>
+    </w:p>
+    <w:p>
+      <w:pPr>
+        <w:widowControl w:val="0"/>
+        <w:tabs>
+          <w:tab w:val="left" w:pos="560"/>
+          <w:tab w:val="left" w:pos="1120"/>
+          <w:tab w:val="left" w:pos="1680"/>
+          <w:tab w:val="left" w:pos="2240"/>
+          <w:tab w:val="left" w:pos="2800"/>
+          <w:tab w:val="left" w:pos="3360"/>
+          <w:tab w:val="left" w:pos="3920"/>
+          <w:tab w:val="left" w:pos="4480"/>
+          <w:tab w:val="left" w:pos="5040"/>
+          <w:tab w:val="left" w:pos="5600"/>
+          <w:tab w:val="left" w:pos="6160"/>
+          <w:tab w:val="left" w:pos="6720"/>
+        </w:tabs>
+        <w:autoSpaceDE w:val="0"/>
+        <w:autoSpaceDN w:val="0"/>
+        <w:adjustRightInd w:val="0"/>
+      </w:pPr>
+    </w:p>
+    <w:p>
+      <w:pPr>
+        <w:widowControl w:val="0"/>
+        <w:tabs>
+          <w:tab w:val="left" w:pos="560"/>
+          <w:tab w:val="left" w:pos="1120"/>
+          <w:tab w:val="left" w:pos="1680"/>
+          <w:tab w:val="left" w:pos="2240"/>
+          <w:tab w:val="left" w:pos="2800"/>
+          <w:tab w:val="left" w:pos="3360"/>
+          <w:tab w:val="left" w:pos="3920"/>
+          <w:tab w:val="left" w:pos="4480"/>
+          <w:tab w:val="left" w:pos="5040"/>
+          <w:tab w:val="left" w:pos="5600"/>
+          <w:tab w:val="left" w:pos="6160"/>
+          <w:tab w:val="left" w:pos="6720"/>
+        </w:tabs>
+        <w:autoSpaceDE w:val="0"/>
+        <w:autoSpaceDN w:val="0"/>
+        <w:adjustRightInd w:val="0"/>
+      </w:pPr>
+    </w:p>
+    <w:p>
+      <w:pPr>
+        <w:widowControl w:val="0"/>
+        <w:tabs>
+          <w:tab w:val="left" w:pos="560"/>
+          <w:tab w:val="left" w:pos="1120"/>
+          <w:tab w:val="left" w:pos="1680"/>
+          <w:tab w:val="left" w:pos="2240"/>
+          <w:tab w:val="left" w:pos="2800"/>
+          <w:tab w:val="left" w:pos="3360"/>
+          <w:tab w:val="left" w:pos="3920"/>
+          <w:tab w:val="left" w:pos="4480"/>
+          <w:tab w:val="left" w:pos="5040"/>
+          <w:tab w:val="left" w:pos="5600"/>
+          <w:tab w:val="left" w:pos="6160"/>
+          <w:tab w:val="left" w:pos="6720"/>
+        </w:tabs>
+        <w:autoSpaceDE w:val="0"/>
+        <w:autoSpaceDN w:val="0"/>
+        <w:adjustRightInd w:val="0"/>
+      </w:pPr>
+    </w:p>
+    <w:p>
+      <w:pPr>
+        <w:widowControl w:val="0"/>
+        <w:tabs>
+          <w:tab w:val="left" w:pos="560"/>
+          <w:tab w:val="left" w:pos="1120"/>
+          <w:tab w:val="left" w:pos="1680"/>
+          <w:tab w:val="left" w:pos="2240"/>
+          <w:tab w:val="left" w:pos="2800"/>
+          <w:tab w:val="left" w:pos="3360"/>
+          <w:tab w:val="left" w:pos="3920"/>
+          <w:tab w:val="left" w:pos="4480"/>
+          <w:tab w:val="left" w:pos="5040"/>
+          <w:tab w:val="left" w:pos="5600"/>
+          <w:tab w:val="left" w:pos="6160"/>
+          <w:tab w:val="left" w:pos="6720"/>
+        </w:tabs>
+        <w:autoSpaceDE w:val="0"/>
+        <w:autoSpaceDN w:val="0"/>
+        <w:adjustRightInd w:val="0"/>
+      </w:pPr>
+    </w:p>
+    <w:p>
+      <w:pPr>
+        <w:widowControl w:val="0"/>
+        <w:tabs>
+          <w:tab w:val="left" w:pos="560"/>
+          <w:tab w:val="left" w:pos="1120"/>
+          <w:tab w:val="left" w:pos="1680"/>
+          <w:tab w:val="left" w:pos="2240"/>
+          <w:tab w:val="left" w:pos="2800"/>
+          <w:tab w:val="left" w:pos="3360"/>
+          <w:tab w:val="left" w:pos="3920"/>
+          <w:tab w:val="left" w:pos="4480"/>
+          <w:tab w:val="left" w:pos="5040"/>
+          <w:tab w:val="left" w:pos="5600"/>
+          <w:tab w:val="left" w:pos="6160"/>
+          <w:tab w:val="left" w:pos="6720"/>
+        </w:tabs>
+        <w:autoSpaceDE w:val="0"/>
+        <w:autoSpaceDN w:val="0"/>
+        <w:adjustRightInd w:val="0"/>
+      </w:pPr>
+    </w:p>
+    <w:p>
+      <w:pPr>
+        <w:widowControl w:val="0"/>
+        <w:tabs>
+          <w:tab w:val="left" w:pos="560"/>
+          <w:tab w:val="left" w:pos="1120"/>
+          <w:tab w:val="left" w:pos="1680"/>
+          <w:tab w:val="left" w:pos="2240"/>
+          <w:tab w:val="left" w:pos="2800"/>
+          <w:tab w:val="left" w:pos="3360"/>
+          <w:tab w:val="left" w:pos="3920"/>
+          <w:tab w:val="left" w:pos="4480"/>
+          <w:tab w:val="left" w:pos="5040"/>
+          <w:tab w:val="left" w:pos="5600"/>
+          <w:tab w:val="left" w:pos="6160"/>
+          <w:tab w:val="left" w:pos="6720"/>
+        </w:tabs>
+        <w:autoSpaceDE w:val="0"/>
+        <w:autoSpaceDN w:val="0"/>
+        <w:adjustRightInd w:val="0"/>
+      </w:pPr>
+    </w:p>
+    <w:p>
+      <w:pPr>
+        <w:widowControl w:val="0"/>
+        <w:tabs>
+          <w:tab w:val="left" w:pos="560"/>
+          <w:tab w:val="left" w:pos="1120"/>
+          <w:tab w:val="left" w:pos="1680"/>
+          <w:tab w:val="left" w:pos="2240"/>
+          <w:tab w:val="left" w:pos="2800"/>
+          <w:tab w:val="left" w:pos="3360"/>
+          <w:tab w:val="left" w:pos="3920"/>
+          <w:tab w:val="left" w:pos="4480"/>
+          <w:tab w:val="left" w:pos="5040"/>
+          <w:tab w:val="left" w:pos="5600"/>
+          <w:tab w:val="left" w:pos="6160"/>
+          <w:tab w:val="left" w:pos="6720"/>
+        </w:tabs>
+        <w:autoSpaceDE w:val="0"/>
+        <w:autoSpaceDN w:val="0"/>
+        <w:adjustRightInd w:val="0"/>
+      </w:pPr>
+    </w:p>
+    <w:p>
+      <w:pPr>
+        <w:widowControl w:val="0"/>
+        <w:tabs>
+          <w:tab w:val="left" w:pos="560"/>
+          <w:tab w:val="left" w:pos="1120"/>
+          <w:tab w:val="left" w:pos="1680"/>
+          <w:tab w:val="left" w:pos="2240"/>
+          <w:tab w:val="left" w:pos="2800"/>
+          <w:tab w:val="left" w:pos="3360"/>
+          <w:tab w:val="left" w:pos="3920"/>
+          <w:tab w:val="left" w:pos="4480"/>
+          <w:tab w:val="left" w:pos="5040"/>
+          <w:tab w:val="left" w:pos="5600"/>
+          <w:tab w:val="left" w:pos="6160"/>
+          <w:tab w:val="left" w:pos="6720"/>
+        </w:tabs>
+        <w:autoSpaceDE w:val="0"/>
+        <w:autoSpaceDN w:val="0"/>
+        <w:adjustRightInd w:val="0"/>
+      </w:pPr>
+    </w:p>
+    <w:p>
+      <w:pPr>
+        <w:widowControl w:val="0"/>
+        <w:tabs>
+          <w:tab w:val="left" w:pos="560"/>
+          <w:tab w:val="left" w:pos="1120"/>
+          <w:tab w:val="left" w:pos="1680"/>
+          <w:tab w:val="left" w:pos="2240"/>
+          <w:tab w:val="left" w:pos="2800"/>
+          <w:tab w:val="left" w:pos="3360"/>
+          <w:tab w:val="left" w:pos="3920"/>
+          <w:tab w:val="left" w:pos="4480"/>
+          <w:tab w:val="left" w:pos="5040"/>
+          <w:tab w:val="left" w:pos="5600"/>
+          <w:tab w:val="left" w:pos="6160"/>
+          <w:tab w:val="left" w:pos="6720"/>
+        </w:tabs>
+        <w:autoSpaceDE w:val="0"/>
+        <w:autoSpaceDN w:val="0"/>
+        <w:adjustRightInd w:val="0"/>
+      </w:pPr>
+    </w:p>
+    <w:p>
+      <w:pPr>
+        <w:widowControl w:val="0"/>
+        <w:tabs>
+          <w:tab w:val="left" w:pos="560"/>
+          <w:tab w:val="left" w:pos="1120"/>
+          <w:tab w:val="left" w:pos="1680"/>
+          <w:tab w:val="left" w:pos="2240"/>
+          <w:tab w:val="left" w:pos="2800"/>
+          <w:tab w:val="left" w:pos="3360"/>
+          <w:tab w:val="left" w:pos="3920"/>
+          <w:tab w:val="left" w:pos="4480"/>
+          <w:tab w:val="left" w:pos="5040"/>
+          <w:tab w:val="left" w:pos="5600"/>
+          <w:tab w:val="left" w:pos="6160"/>
+          <w:tab w:val="left" w:pos="6720"/>
+        </w:tabs>
+        <w:autoSpaceDE w:val="0"/>
+        <w:autoSpaceDN w:val="0"/>
+        <w:adjustRightInd w:val="0"/>
+      </w:pPr>
+    </w:p>
+    <w:p>
+      <w:pPr>
+        <w:widowControl w:val="0"/>
+        <w:tabs>
+          <w:tab w:val="left" w:pos="560"/>
+          <w:tab w:val="left" w:pos="1120"/>
+          <w:tab w:val="left" w:pos="1680"/>
+          <w:tab w:val="left" w:pos="2240"/>
+          <w:tab w:val="left" w:pos="2800"/>
+          <w:tab w:val="left" w:pos="3360"/>
+          <w:tab w:val="left" w:pos="3920"/>
+          <w:tab w:val="left" w:pos="4480"/>
+          <w:tab w:val="left" w:pos="5040"/>
+          <w:tab w:val="left" w:pos="5600"/>
+          <w:tab w:val="left" w:pos="6160"/>
+          <w:tab w:val="left" w:pos="6720"/>
+        </w:tabs>
+        <w:autoSpaceDE w:val="0"/>
+        <w:autoSpaceDN w:val="0"/>
+        <w:adjustRightInd w:val="0"/>
+      </w:pPr>
+    </w:p>
+    <w:p>
+      <w:pPr>
+        <w:widowControl w:val="0"/>
+        <w:tabs>
+          <w:tab w:val="left" w:pos="560"/>
+          <w:tab w:val="left" w:pos="1120"/>
+          <w:tab w:val="left" w:pos="1680"/>
+          <w:tab w:val="left" w:pos="2240"/>
+          <w:tab w:val="left" w:pos="2800"/>
+          <w:tab w:val="left" w:pos="3360"/>
+          <w:tab w:val="left" w:pos="3920"/>
+          <w:tab w:val="left" w:pos="4480"/>
+          <w:tab w:val="left" w:pos="5040"/>
+          <w:tab w:val="left" w:pos="5600"/>
+          <w:tab w:val="left" w:pos="6160"/>
+          <w:tab w:val="left" w:pos="6720"/>
+        </w:tabs>
+        <w:autoSpaceDE w:val="0"/>
+        <w:autoSpaceDN w:val="0"/>
+        <w:adjustRightInd w:val="0"/>
+      </w:pPr>
+    </w:p>
+    <w:p>
+      <w:pPr>
+        <w:widowControl w:val="0"/>
+        <w:tabs>
+          <w:tab w:val="left" w:pos="560"/>
+          <w:tab w:val="left" w:pos="1120"/>
+          <w:tab w:val="left" w:pos="1680"/>
+          <w:tab w:val="left" w:pos="2240"/>
+          <w:tab w:val="left" w:pos="2800"/>
+          <w:tab w:val="left" w:pos="3360"/>
+          <w:tab w:val="left" w:pos="3920"/>
+          <w:tab w:val="left" w:pos="4480"/>
+          <w:tab w:val="left" w:pos="5040"/>
+          <w:tab w:val="left" w:pos="5600"/>
+          <w:tab w:val="left" w:pos="6160"/>
+          <w:tab w:val="left" w:pos="6720"/>
+        </w:tabs>
+        <w:autoSpaceDE w:val="0"/>
+        <w:autoSpaceDN w:val="0"/>
+        <w:adjustRightInd w:val="0"/>
+      </w:pPr>
+    </w:p>
+    <w:p>
+      <w:pPr>
+        <w:widowControl w:val="0"/>
+        <w:tabs>
+          <w:tab w:val="left" w:pos="560"/>
+          <w:tab w:val="left" w:pos="1120"/>
+          <w:tab w:val="left" w:pos="1680"/>
+          <w:tab w:val="left" w:pos="2240"/>
+          <w:tab w:val="left" w:pos="2800"/>
+          <w:tab w:val="left" w:pos="3360"/>
+          <w:tab w:val="left" w:pos="3920"/>
+          <w:tab w:val="left" w:pos="4480"/>
+          <w:tab w:val="left" w:pos="5040"/>
+          <w:tab w:val="left" w:pos="5600"/>
+          <w:tab w:val="left" w:pos="6160"/>
+          <w:tab w:val="left" w:pos="6720"/>
+        </w:tabs>
+        <w:autoSpaceDE w:val="0"/>
+        <w:autoSpaceDN w:val="0"/>
+        <w:adjustRightInd w:val="0"/>
+      </w:pPr>
+    </w:p>
+    <w:p>
+      <w:pPr>
+        <w:widowControl w:val="0"/>
+        <w:tabs>
+          <w:tab w:val="left" w:pos="560"/>
+          <w:tab w:val="left" w:pos="1120"/>
+          <w:tab w:val="left" w:pos="1680"/>
+          <w:tab w:val="left" w:pos="2240"/>
+          <w:tab w:val="left" w:pos="2800"/>
+          <w:tab w:val="left" w:pos="3360"/>
+          <w:tab w:val="left" w:pos="3920"/>
+          <w:tab w:val="left" w:pos="4480"/>
+          <w:tab w:val="left" w:pos="5040"/>
+          <w:tab w:val="left" w:pos="5600"/>
+          <w:tab w:val="left" w:pos="6160"/>
+          <w:tab w:val="left" w:pos="6720"/>
+        </w:tabs>
+        <w:autoSpaceDE w:val="0"/>
+        <w:autoSpaceDN w:val="0"/>
+        <w:adjustRightInd w:val="0"/>
+      </w:pPr>
+    </w:p>
+    <w:p>
+      <w:pPr>
+        <w:widowControl w:val="0"/>
+        <w:tabs>
+          <w:tab w:val="left" w:pos="560"/>
+          <w:tab w:val="left" w:pos="1120"/>
+          <w:tab w:val="left" w:pos="1680"/>
+          <w:tab w:val="left" w:pos="2240"/>
+          <w:tab w:val="left" w:pos="2800"/>
+          <w:tab w:val="left" w:pos="3360"/>
+          <w:tab w:val="left" w:pos="3920"/>
+          <w:tab w:val="left" w:pos="4480"/>
+          <w:tab w:val="left" w:pos="5040"/>
+          <w:tab w:val="left" w:pos="5600"/>
+          <w:tab w:val="left" w:pos="6160"/>
+          <w:tab w:val="left" w:pos="6720"/>
+        </w:tabs>
+        <w:autoSpaceDE w:val="0"/>
+        <w:autoSpaceDN w:val="0"/>
+        <w:adjustRightInd w:val="0"/>
+      </w:pPr>
+    </w:p>
+    <w:p>
+      <w:pPr>
+        <w:widowControl w:val="0"/>
+        <w:tabs>
+          <w:tab w:val="left" w:pos="560"/>
+          <w:tab w:val="left" w:pos="1120"/>
+          <w:tab w:val="left" w:pos="1680"/>
+          <w:tab w:val="left" w:pos="2240"/>
+          <w:tab w:val="left" w:pos="2800"/>
+          <w:tab w:val="left" w:pos="3360"/>
+          <w:tab w:val="left" w:pos="3920"/>
+          <w:tab w:val="left" w:pos="4480"/>
+          <w:tab w:val="left" w:pos="5040"/>
+          <w:tab w:val="left" w:pos="5600"/>
+          <w:tab w:val="left" w:pos="6160"/>
+          <w:tab w:val="left" w:pos="6720"/>
+        </w:tabs>
+        <w:autoSpaceDE w:val="0"/>
+        <w:autoSpaceDN w:val="0"/>
+        <w:adjustRightInd w:val="0"/>
+      </w:pPr>
+    </w:p>
+    <w:p>
+      <w:pPr>
+        <w:widowControl w:val="0"/>
+        <w:tabs>
+          <w:tab w:val="left" w:pos="560"/>
+          <w:tab w:val="left" w:pos="1120"/>
+          <w:tab w:val="left" w:pos="1680"/>
+          <w:tab w:val="left" w:pos="2240"/>
+          <w:tab w:val="left" w:pos="2800"/>
+          <w:tab w:val="left" w:pos="3360"/>
+          <w:tab w:val="left" w:pos="3920"/>
+          <w:tab w:val="left" w:pos="4480"/>
+          <w:tab w:val="left" w:pos="5040"/>
+          <w:tab w:val="left" w:pos="5600"/>
+          <w:tab w:val="left" w:pos="6160"/>
+          <w:tab w:val="left" w:pos="6720"/>
+        </w:tabs>
+        <w:autoSpaceDE w:val="0"/>
+        <w:autoSpaceDN w:val="0"/>
+        <w:adjustRightInd w:val="0"/>
         <w:rPr>
           <w:b/>
         </w:rPr>
@@ -112,511 +613,6 @@
         <w:rPr>
           <w:b/>
         </w:rPr>
-        <w:t xml:space="preserve">4. What suggestions </w:t>
-      </w:r>
-      <w:r>
-        <w:rPr>
-          <w:b/>
-        </w:rPr>
-        <w:t>do you have for this assignment in the future?</w:t>
-      </w:r>
-    </w:p>
-    <w:p>
-      <w:r>
-        <w:t>This assignment took me at least 5x long to complete as any other assignment. I’m glad its broken up, and keep warning people that it will take a while and to start early.</w:t>
-      </w:r>
-    </w:p>
-    <w:p>
-      <w:pPr>
-        <w:widowControl w:val="0"/>
-        <w:tabs>
-          <w:tab w:val="left" w:pos="560"/>
-          <w:tab w:val="left" w:pos="1120"/>
-          <w:tab w:val="left" w:pos="1680"/>
-          <w:tab w:val="left" w:pos="2240"/>
-          <w:tab w:val="left" w:pos="2800"/>
-          <w:tab w:val="left" w:pos="3360"/>
-          <w:tab w:val="left" w:pos="3920"/>
-          <w:tab w:val="left" w:pos="4480"/>
-          <w:tab w:val="left" w:pos="5040"/>
-          <w:tab w:val="left" w:pos="5600"/>
-          <w:tab w:val="left" w:pos="6160"/>
-          <w:tab w:val="left" w:pos="6720"/>
-        </w:tabs>
-        <w:autoSpaceDE w:val="0"/>
-        <w:autoSpaceDN w:val="0"/>
-        <w:adjustRightInd w:val="0"/>
-      </w:pPr>
-    </w:p>
-    <w:p>
-      <w:pPr>
-        <w:widowControl w:val="0"/>
-        <w:tabs>
-          <w:tab w:val="left" w:pos="560"/>
-          <w:tab w:val="left" w:pos="1120"/>
-          <w:tab w:val="left" w:pos="1680"/>
-          <w:tab w:val="left" w:pos="2240"/>
-          <w:tab w:val="left" w:pos="2800"/>
-          <w:tab w:val="left" w:pos="3360"/>
-          <w:tab w:val="left" w:pos="3920"/>
-          <w:tab w:val="left" w:pos="4480"/>
-          <w:tab w:val="left" w:pos="5040"/>
-          <w:tab w:val="left" w:pos="5600"/>
-          <w:tab w:val="left" w:pos="6160"/>
-          <w:tab w:val="left" w:pos="6720"/>
-        </w:tabs>
-        <w:autoSpaceDE w:val="0"/>
-        <w:autoSpaceDN w:val="0"/>
-        <w:adjustRightInd w:val="0"/>
-      </w:pPr>
-    </w:p>
-    <w:p>
-      <w:pPr>
-        <w:widowControl w:val="0"/>
-        <w:tabs>
-          <w:tab w:val="left" w:pos="560"/>
-          <w:tab w:val="left" w:pos="1120"/>
-          <w:tab w:val="left" w:pos="1680"/>
-          <w:tab w:val="left" w:pos="2240"/>
-          <w:tab w:val="left" w:pos="2800"/>
-          <w:tab w:val="left" w:pos="3360"/>
-          <w:tab w:val="left" w:pos="3920"/>
-          <w:tab w:val="left" w:pos="4480"/>
-          <w:tab w:val="left" w:pos="5040"/>
-          <w:tab w:val="left" w:pos="5600"/>
-          <w:tab w:val="left" w:pos="6160"/>
-          <w:tab w:val="left" w:pos="6720"/>
-        </w:tabs>
-        <w:autoSpaceDE w:val="0"/>
-        <w:autoSpaceDN w:val="0"/>
-        <w:adjustRightInd w:val="0"/>
-      </w:pPr>
-    </w:p>
-    <w:p>
-      <w:pPr>
-        <w:widowControl w:val="0"/>
-        <w:tabs>
-          <w:tab w:val="left" w:pos="560"/>
-          <w:tab w:val="left" w:pos="1120"/>
-          <w:tab w:val="left" w:pos="1680"/>
-          <w:tab w:val="left" w:pos="2240"/>
-          <w:tab w:val="left" w:pos="2800"/>
-          <w:tab w:val="left" w:pos="3360"/>
-          <w:tab w:val="left" w:pos="3920"/>
-          <w:tab w:val="left" w:pos="4480"/>
-          <w:tab w:val="left" w:pos="5040"/>
-          <w:tab w:val="left" w:pos="5600"/>
-          <w:tab w:val="left" w:pos="6160"/>
-          <w:tab w:val="left" w:pos="6720"/>
-        </w:tabs>
-        <w:autoSpaceDE w:val="0"/>
-        <w:autoSpaceDN w:val="0"/>
-        <w:adjustRightInd w:val="0"/>
-      </w:pPr>
-    </w:p>
-    <w:p>
-      <w:pPr>
-        <w:widowControl w:val="0"/>
-        <w:tabs>
-          <w:tab w:val="left" w:pos="560"/>
-          <w:tab w:val="left" w:pos="1120"/>
-          <w:tab w:val="left" w:pos="1680"/>
-          <w:tab w:val="left" w:pos="2240"/>
-          <w:tab w:val="left" w:pos="2800"/>
-          <w:tab w:val="left" w:pos="3360"/>
-          <w:tab w:val="left" w:pos="3920"/>
-          <w:tab w:val="left" w:pos="4480"/>
-          <w:tab w:val="left" w:pos="5040"/>
-          <w:tab w:val="left" w:pos="5600"/>
-          <w:tab w:val="left" w:pos="6160"/>
-          <w:tab w:val="left" w:pos="6720"/>
-        </w:tabs>
-        <w:autoSpaceDE w:val="0"/>
-        <w:autoSpaceDN w:val="0"/>
-        <w:adjustRightInd w:val="0"/>
-      </w:pPr>
-    </w:p>
-    <w:p>
-      <w:pPr>
-        <w:widowControl w:val="0"/>
-        <w:tabs>
-          <w:tab w:val="left" w:pos="560"/>
-          <w:tab w:val="left" w:pos="1120"/>
-          <w:tab w:val="left" w:pos="1680"/>
-          <w:tab w:val="left" w:pos="2240"/>
-          <w:tab w:val="left" w:pos="2800"/>
-          <w:tab w:val="left" w:pos="3360"/>
-          <w:tab w:val="left" w:pos="3920"/>
-          <w:tab w:val="left" w:pos="4480"/>
-          <w:tab w:val="left" w:pos="5040"/>
-          <w:tab w:val="left" w:pos="5600"/>
-          <w:tab w:val="left" w:pos="6160"/>
-          <w:tab w:val="left" w:pos="6720"/>
-        </w:tabs>
-        <w:autoSpaceDE w:val="0"/>
-        <w:autoSpaceDN w:val="0"/>
-        <w:adjustRightInd w:val="0"/>
-      </w:pPr>
-    </w:p>
-    <w:p>
-      <w:pPr>
-        <w:widowControl w:val="0"/>
-        <w:tabs>
-          <w:tab w:val="left" w:pos="560"/>
-          <w:tab w:val="left" w:pos="1120"/>
-          <w:tab w:val="left" w:pos="1680"/>
-          <w:tab w:val="left" w:pos="2240"/>
-          <w:tab w:val="left" w:pos="2800"/>
-          <w:tab w:val="left" w:pos="3360"/>
-          <w:tab w:val="left" w:pos="3920"/>
-          <w:tab w:val="left" w:pos="4480"/>
-          <w:tab w:val="left" w:pos="5040"/>
-          <w:tab w:val="left" w:pos="5600"/>
-          <w:tab w:val="left" w:pos="6160"/>
-          <w:tab w:val="left" w:pos="6720"/>
-        </w:tabs>
-        <w:autoSpaceDE w:val="0"/>
-        <w:autoSpaceDN w:val="0"/>
-        <w:adjustRightInd w:val="0"/>
-      </w:pPr>
-    </w:p>
-    <w:p>
-      <w:pPr>
-        <w:widowControl w:val="0"/>
-        <w:tabs>
-          <w:tab w:val="left" w:pos="560"/>
-          <w:tab w:val="left" w:pos="1120"/>
-          <w:tab w:val="left" w:pos="1680"/>
-          <w:tab w:val="left" w:pos="2240"/>
-          <w:tab w:val="left" w:pos="2800"/>
-          <w:tab w:val="left" w:pos="3360"/>
-          <w:tab w:val="left" w:pos="3920"/>
-          <w:tab w:val="left" w:pos="4480"/>
-          <w:tab w:val="left" w:pos="5040"/>
-          <w:tab w:val="left" w:pos="5600"/>
-          <w:tab w:val="left" w:pos="6160"/>
-          <w:tab w:val="left" w:pos="6720"/>
-        </w:tabs>
-        <w:autoSpaceDE w:val="0"/>
-        <w:autoSpaceDN w:val="0"/>
-        <w:adjustRightInd w:val="0"/>
-      </w:pPr>
-    </w:p>
-    <w:p>
-      <w:pPr>
-        <w:widowControl w:val="0"/>
-        <w:tabs>
-          <w:tab w:val="left" w:pos="560"/>
-          <w:tab w:val="left" w:pos="1120"/>
-          <w:tab w:val="left" w:pos="1680"/>
-          <w:tab w:val="left" w:pos="2240"/>
-          <w:tab w:val="left" w:pos="2800"/>
-          <w:tab w:val="left" w:pos="3360"/>
-          <w:tab w:val="left" w:pos="3920"/>
-          <w:tab w:val="left" w:pos="4480"/>
-          <w:tab w:val="left" w:pos="5040"/>
-          <w:tab w:val="left" w:pos="5600"/>
-          <w:tab w:val="left" w:pos="6160"/>
-          <w:tab w:val="left" w:pos="6720"/>
-        </w:tabs>
-        <w:autoSpaceDE w:val="0"/>
-        <w:autoSpaceDN w:val="0"/>
-        <w:adjustRightInd w:val="0"/>
-      </w:pPr>
-    </w:p>
-    <w:p>
-      <w:pPr>
-        <w:widowControl w:val="0"/>
-        <w:tabs>
-          <w:tab w:val="left" w:pos="560"/>
-          <w:tab w:val="left" w:pos="1120"/>
-          <w:tab w:val="left" w:pos="1680"/>
-          <w:tab w:val="left" w:pos="2240"/>
-          <w:tab w:val="left" w:pos="2800"/>
-          <w:tab w:val="left" w:pos="3360"/>
-          <w:tab w:val="left" w:pos="3920"/>
-          <w:tab w:val="left" w:pos="4480"/>
-          <w:tab w:val="left" w:pos="5040"/>
-          <w:tab w:val="left" w:pos="5600"/>
-          <w:tab w:val="left" w:pos="6160"/>
-          <w:tab w:val="left" w:pos="6720"/>
-        </w:tabs>
-        <w:autoSpaceDE w:val="0"/>
-        <w:autoSpaceDN w:val="0"/>
-        <w:adjustRightInd w:val="0"/>
-      </w:pPr>
-    </w:p>
-    <w:p>
-      <w:pPr>
-        <w:widowControl w:val="0"/>
-        <w:tabs>
-          <w:tab w:val="left" w:pos="560"/>
-          <w:tab w:val="left" w:pos="1120"/>
-          <w:tab w:val="left" w:pos="1680"/>
-          <w:tab w:val="left" w:pos="2240"/>
-          <w:tab w:val="left" w:pos="2800"/>
-          <w:tab w:val="left" w:pos="3360"/>
-          <w:tab w:val="left" w:pos="3920"/>
-          <w:tab w:val="left" w:pos="4480"/>
-          <w:tab w:val="left" w:pos="5040"/>
-          <w:tab w:val="left" w:pos="5600"/>
-          <w:tab w:val="left" w:pos="6160"/>
-          <w:tab w:val="left" w:pos="6720"/>
-        </w:tabs>
-        <w:autoSpaceDE w:val="0"/>
-        <w:autoSpaceDN w:val="0"/>
-        <w:adjustRightInd w:val="0"/>
-      </w:pPr>
-    </w:p>
-    <w:p>
-      <w:pPr>
-        <w:widowControl w:val="0"/>
-        <w:tabs>
-          <w:tab w:val="left" w:pos="560"/>
-          <w:tab w:val="left" w:pos="1120"/>
-          <w:tab w:val="left" w:pos="1680"/>
-          <w:tab w:val="left" w:pos="2240"/>
-          <w:tab w:val="left" w:pos="2800"/>
-          <w:tab w:val="left" w:pos="3360"/>
-          <w:tab w:val="left" w:pos="3920"/>
-          <w:tab w:val="left" w:pos="4480"/>
-          <w:tab w:val="left" w:pos="5040"/>
-          <w:tab w:val="left" w:pos="5600"/>
-          <w:tab w:val="left" w:pos="6160"/>
-          <w:tab w:val="left" w:pos="6720"/>
-        </w:tabs>
-        <w:autoSpaceDE w:val="0"/>
-        <w:autoSpaceDN w:val="0"/>
-        <w:adjustRightInd w:val="0"/>
-      </w:pPr>
-    </w:p>
-    <w:p>
-      <w:pPr>
-        <w:widowControl w:val="0"/>
-        <w:tabs>
-          <w:tab w:val="left" w:pos="560"/>
-          <w:tab w:val="left" w:pos="1120"/>
-          <w:tab w:val="left" w:pos="1680"/>
-          <w:tab w:val="left" w:pos="2240"/>
-          <w:tab w:val="left" w:pos="2800"/>
-          <w:tab w:val="left" w:pos="3360"/>
-          <w:tab w:val="left" w:pos="3920"/>
-          <w:tab w:val="left" w:pos="4480"/>
-          <w:tab w:val="left" w:pos="5040"/>
-          <w:tab w:val="left" w:pos="5600"/>
-          <w:tab w:val="left" w:pos="6160"/>
-          <w:tab w:val="left" w:pos="6720"/>
-        </w:tabs>
-        <w:autoSpaceDE w:val="0"/>
-        <w:autoSpaceDN w:val="0"/>
-        <w:adjustRightInd w:val="0"/>
-      </w:pPr>
-    </w:p>
-    <w:p>
-      <w:pPr>
-        <w:widowControl w:val="0"/>
-        <w:tabs>
-          <w:tab w:val="left" w:pos="560"/>
-          <w:tab w:val="left" w:pos="1120"/>
-          <w:tab w:val="left" w:pos="1680"/>
-          <w:tab w:val="left" w:pos="2240"/>
-          <w:tab w:val="left" w:pos="2800"/>
-          <w:tab w:val="left" w:pos="3360"/>
-          <w:tab w:val="left" w:pos="3920"/>
-          <w:tab w:val="left" w:pos="4480"/>
-          <w:tab w:val="left" w:pos="5040"/>
-          <w:tab w:val="left" w:pos="5600"/>
-          <w:tab w:val="left" w:pos="6160"/>
-          <w:tab w:val="left" w:pos="6720"/>
-        </w:tabs>
-        <w:autoSpaceDE w:val="0"/>
-        <w:autoSpaceDN w:val="0"/>
-        <w:adjustRightInd w:val="0"/>
-      </w:pPr>
-    </w:p>
-    <w:p>
-      <w:pPr>
-        <w:widowControl w:val="0"/>
-        <w:tabs>
-          <w:tab w:val="left" w:pos="560"/>
-          <w:tab w:val="left" w:pos="1120"/>
-          <w:tab w:val="left" w:pos="1680"/>
-          <w:tab w:val="left" w:pos="2240"/>
-          <w:tab w:val="left" w:pos="2800"/>
-          <w:tab w:val="left" w:pos="3360"/>
-          <w:tab w:val="left" w:pos="3920"/>
-          <w:tab w:val="left" w:pos="4480"/>
-          <w:tab w:val="left" w:pos="5040"/>
-          <w:tab w:val="left" w:pos="5600"/>
-          <w:tab w:val="left" w:pos="6160"/>
-          <w:tab w:val="left" w:pos="6720"/>
-        </w:tabs>
-        <w:autoSpaceDE w:val="0"/>
-        <w:autoSpaceDN w:val="0"/>
-        <w:adjustRightInd w:val="0"/>
-      </w:pPr>
-    </w:p>
-    <w:p>
-      <w:pPr>
-        <w:widowControl w:val="0"/>
-        <w:tabs>
-          <w:tab w:val="left" w:pos="560"/>
-          <w:tab w:val="left" w:pos="1120"/>
-          <w:tab w:val="left" w:pos="1680"/>
-          <w:tab w:val="left" w:pos="2240"/>
-          <w:tab w:val="left" w:pos="2800"/>
-          <w:tab w:val="left" w:pos="3360"/>
-          <w:tab w:val="left" w:pos="3920"/>
-          <w:tab w:val="left" w:pos="4480"/>
-          <w:tab w:val="left" w:pos="5040"/>
-          <w:tab w:val="left" w:pos="5600"/>
-          <w:tab w:val="left" w:pos="6160"/>
-          <w:tab w:val="left" w:pos="6720"/>
-        </w:tabs>
-        <w:autoSpaceDE w:val="0"/>
-        <w:autoSpaceDN w:val="0"/>
-        <w:adjustRightInd w:val="0"/>
-      </w:pPr>
-    </w:p>
-    <w:p>
-      <w:pPr>
-        <w:widowControl w:val="0"/>
-        <w:tabs>
-          <w:tab w:val="left" w:pos="560"/>
-          <w:tab w:val="left" w:pos="1120"/>
-          <w:tab w:val="left" w:pos="1680"/>
-          <w:tab w:val="left" w:pos="2240"/>
-          <w:tab w:val="left" w:pos="2800"/>
-          <w:tab w:val="left" w:pos="3360"/>
-          <w:tab w:val="left" w:pos="3920"/>
-          <w:tab w:val="left" w:pos="4480"/>
-          <w:tab w:val="left" w:pos="5040"/>
-          <w:tab w:val="left" w:pos="5600"/>
-          <w:tab w:val="left" w:pos="6160"/>
-          <w:tab w:val="left" w:pos="6720"/>
-        </w:tabs>
-        <w:autoSpaceDE w:val="0"/>
-        <w:autoSpaceDN w:val="0"/>
-        <w:adjustRightInd w:val="0"/>
-      </w:pPr>
-    </w:p>
-    <w:p>
-      <w:pPr>
-        <w:widowControl w:val="0"/>
-        <w:tabs>
-          <w:tab w:val="left" w:pos="560"/>
-          <w:tab w:val="left" w:pos="1120"/>
-          <w:tab w:val="left" w:pos="1680"/>
-          <w:tab w:val="left" w:pos="2240"/>
-          <w:tab w:val="left" w:pos="2800"/>
-          <w:tab w:val="left" w:pos="3360"/>
-          <w:tab w:val="left" w:pos="3920"/>
-          <w:tab w:val="left" w:pos="4480"/>
-          <w:tab w:val="left" w:pos="5040"/>
-          <w:tab w:val="left" w:pos="5600"/>
-          <w:tab w:val="left" w:pos="6160"/>
-          <w:tab w:val="left" w:pos="6720"/>
-        </w:tabs>
-        <w:autoSpaceDE w:val="0"/>
-        <w:autoSpaceDN w:val="0"/>
-        <w:adjustRightInd w:val="0"/>
-      </w:pPr>
-    </w:p>
-    <w:p>
-      <w:pPr>
-        <w:widowControl w:val="0"/>
-        <w:tabs>
-          <w:tab w:val="left" w:pos="560"/>
-          <w:tab w:val="left" w:pos="1120"/>
-          <w:tab w:val="left" w:pos="1680"/>
-          <w:tab w:val="left" w:pos="2240"/>
-          <w:tab w:val="left" w:pos="2800"/>
-          <w:tab w:val="left" w:pos="3360"/>
-          <w:tab w:val="left" w:pos="3920"/>
-          <w:tab w:val="left" w:pos="4480"/>
-          <w:tab w:val="left" w:pos="5040"/>
-          <w:tab w:val="left" w:pos="5600"/>
-          <w:tab w:val="left" w:pos="6160"/>
-          <w:tab w:val="left" w:pos="6720"/>
-        </w:tabs>
-        <w:autoSpaceDE w:val="0"/>
-        <w:autoSpaceDN w:val="0"/>
-        <w:adjustRightInd w:val="0"/>
-      </w:pPr>
-    </w:p>
-    <w:p>
-      <w:pPr>
-        <w:widowControl w:val="0"/>
-        <w:tabs>
-          <w:tab w:val="left" w:pos="560"/>
-          <w:tab w:val="left" w:pos="1120"/>
-          <w:tab w:val="left" w:pos="1680"/>
-          <w:tab w:val="left" w:pos="2240"/>
-          <w:tab w:val="left" w:pos="2800"/>
-          <w:tab w:val="left" w:pos="3360"/>
-          <w:tab w:val="left" w:pos="3920"/>
-          <w:tab w:val="left" w:pos="4480"/>
-          <w:tab w:val="left" w:pos="5040"/>
-          <w:tab w:val="left" w:pos="5600"/>
-          <w:tab w:val="left" w:pos="6160"/>
-          <w:tab w:val="left" w:pos="6720"/>
-        </w:tabs>
-        <w:autoSpaceDE w:val="0"/>
-        <w:autoSpaceDN w:val="0"/>
-        <w:adjustRightInd w:val="0"/>
-      </w:pPr>
-    </w:p>
-    <w:p>
-      <w:pPr>
-        <w:widowControl w:val="0"/>
-        <w:tabs>
-          <w:tab w:val="left" w:pos="560"/>
-          <w:tab w:val="left" w:pos="1120"/>
-          <w:tab w:val="left" w:pos="1680"/>
-          <w:tab w:val="left" w:pos="2240"/>
-          <w:tab w:val="left" w:pos="2800"/>
-          <w:tab w:val="left" w:pos="3360"/>
-          <w:tab w:val="left" w:pos="3920"/>
-          <w:tab w:val="left" w:pos="4480"/>
-          <w:tab w:val="left" w:pos="5040"/>
-          <w:tab w:val="left" w:pos="5600"/>
-          <w:tab w:val="left" w:pos="6160"/>
-          <w:tab w:val="left" w:pos="6720"/>
-        </w:tabs>
-        <w:autoSpaceDE w:val="0"/>
-        <w:autoSpaceDN w:val="0"/>
-        <w:adjustRightInd w:val="0"/>
-      </w:pPr>
-    </w:p>
-    <w:p>
-      <w:pPr>
-        <w:widowControl w:val="0"/>
-        <w:tabs>
-          <w:tab w:val="left" w:pos="560"/>
-          <w:tab w:val="left" w:pos="1120"/>
-          <w:tab w:val="left" w:pos="1680"/>
-          <w:tab w:val="left" w:pos="2240"/>
-          <w:tab w:val="left" w:pos="2800"/>
-          <w:tab w:val="left" w:pos="3360"/>
-          <w:tab w:val="left" w:pos="3920"/>
-          <w:tab w:val="left" w:pos="4480"/>
-          <w:tab w:val="left" w:pos="5040"/>
-          <w:tab w:val="left" w:pos="5600"/>
-          <w:tab w:val="left" w:pos="6160"/>
-          <w:tab w:val="left" w:pos="6720"/>
-        </w:tabs>
-        <w:autoSpaceDE w:val="0"/>
-        <w:autoSpaceDN w:val="0"/>
-        <w:adjustRightInd w:val="0"/>
-        <w:rPr>
-          <w:b/>
-        </w:rPr>
-      </w:pPr>
-      <w:r>
-        <w:rPr>
-          <w:b/>
-        </w:rPr>
-        <w:lastRenderedPageBreak/>
         <w:t>KB And Query being solved by Assignment 7 reference:</w:t>
       </w:r>
     </w:p>
@@ -9032,7 +9028,7 @@
 </file>
 
 <file path=customXml/itemProps1.xml><?xml version="1.0" encoding="utf-8"?>
-<ds:datastoreItem xmlns:ds="http://schemas.openxmlformats.org/officeDocument/2006/customXml" ds:itemID="{6CBD9DB0-3B98-0E4A-BA55-FA0A6CD873EB}">
+<ds:datastoreItem xmlns:ds="http://schemas.openxmlformats.org/officeDocument/2006/customXml" ds:itemID="{6043417D-DF86-774B-84B9-33F612CE75AD}">
   <ds:schemaRefs>
     <ds:schemaRef ds:uri="http://schemas.openxmlformats.org/officeDocument/2006/bibliography"/>
   </ds:schemaRefs>

</xml_diff>